<commit_message>
1.2.7 Fixed linux issue
</commit_message>
<xml_diff>
--- a/Versions.docx
+++ b/Versions.docx
@@ -40,15 +40,7 @@
         </w:numPr>
       </w:pPr>
       <w:r>
-        <w:t>Introduced the ‘</w:t>
-      </w:r>
-      <w:proofErr w:type="spellStart"/>
-      <w:r>
-        <w:t>gimme</w:t>
-      </w:r>
-      <w:proofErr w:type="spellEnd"/>
-      <w:r>
-        <w:t xml:space="preserve"> my badge’ popup. </w:t>
+        <w:t xml:space="preserve">Introduced the ‘gimme my badge’ popup. </w:t>
       </w:r>
     </w:p>
     <w:p>
@@ -154,15 +146,7 @@
         </w:numPr>
       </w:pPr>
       <w:r>
-        <w:t xml:space="preserve">Added sheet </w:t>
-      </w:r>
-      <w:proofErr w:type="spellStart"/>
-      <w:r>
-        <w:t>db</w:t>
-      </w:r>
-      <w:proofErr w:type="spellEnd"/>
-      <w:r>
-        <w:t xml:space="preserve"> field</w:t>
+        <w:t>Added sheet db field</w:t>
       </w:r>
     </w:p>
     <w:p>
@@ -188,15 +172,7 @@
         </w:numPr>
       </w:pPr>
       <w:r>
-        <w:t xml:space="preserve">Changed the instructions page for </w:t>
-      </w:r>
-      <w:proofErr w:type="spellStart"/>
-      <w:r>
-        <w:t>SheetDB</w:t>
-      </w:r>
-      <w:proofErr w:type="spellEnd"/>
-      <w:r>
-        <w:t xml:space="preserve"> to make it more concise</w:t>
+        <w:t>Changed the instructions page for SheetDB to make it more concise</w:t>
       </w:r>
     </w:p>
     <w:p>
@@ -238,15 +214,7 @@
         </w:numPr>
       </w:pPr>
       <w:r>
-        <w:t xml:space="preserve">Altered some use of requests to minimize </w:t>
-      </w:r>
-      <w:proofErr w:type="spellStart"/>
-      <w:r>
-        <w:t>SheetDB</w:t>
-      </w:r>
-      <w:proofErr w:type="spellEnd"/>
-      <w:r>
-        <w:t xml:space="preserve"> usage.</w:t>
+        <w:t>Altered some use of requests to minimize SheetDB usage.</w:t>
       </w:r>
     </w:p>
     <w:p>
@@ -264,7 +232,6 @@
     <w:p>
       <w:pPr>
         <w:pStyle w:val="Heading2"/>
-        <w:ind w:firstLine="473"/>
       </w:pPr>
       <w:r>
         <w:t>1.2.0 (6/8/21)</w:t>
@@ -312,7 +279,6 @@
     <w:p>
       <w:pPr>
         <w:pStyle w:val="Heading2"/>
-        <w:ind w:firstLine="360"/>
       </w:pPr>
       <w:r>
         <w:t>1.2.4 (6/8/21)</w:t>
@@ -345,7 +311,6 @@
     <w:p>
       <w:pPr>
         <w:pStyle w:val="Heading2"/>
-        <w:ind w:left="408"/>
       </w:pPr>
       <w:r>
         <w:t>1.2.5 (9/8/21)</w:t>
@@ -366,7 +331,6 @@
     <w:p>
       <w:pPr>
         <w:pStyle w:val="Heading2"/>
-        <w:ind w:left="360"/>
       </w:pPr>
       <w:r>
         <w:t>1.2.6 (31/8/21)</w:t>
@@ -379,6 +343,26 @@
       <w:r>
         <w:tab/>
         <w:t>Fixed report showing error messages instead of names.</w:t>
+      </w:r>
+    </w:p>
+    <w:p>
+      <w:pPr>
+        <w:pStyle w:val="Heading2"/>
+      </w:pPr>
+      <w:r>
+        <w:t>1.2.7 (7/9/21)</w:t>
+      </w:r>
+    </w:p>
+    <w:p>
+      <w:pPr>
+        <w:pStyle w:val="ListParagraph"/>
+        <w:numPr>
+          <w:ilvl w:val="0"/>
+          <w:numId w:val="8"/>
+        </w:numPr>
+      </w:pPr>
+      <w:r>
+        <w:t>Fixed Linux issue where manifest has case inconsistencies.</w:t>
       </w:r>
     </w:p>
     <w:p/>
@@ -623,7 +607,7 @@
   <w:abstractNum w:abstractNumId="2" w15:restartNumberingAfterBreak="0">
     <w:nsid w:val="168A58D6"/>
     <w:multiLevelType w:val="hybridMultilevel"/>
-    <w:tmpl w:val="B0C88012"/>
+    <w:tmpl w:val="E1E80C36"/>
     <w:lvl w:ilvl="0" w:tplc="B22A6AE6">
       <w:start w:val="3"/>
       <w:numFmt w:val="bullet"/>

</xml_diff>